<commit_message>
add in % change to markdonw
</commit_message>
<xml_diff>
--- a/results_no_composition.docx
+++ b/results_no_composition.docx
@@ -64,7 +64,7 @@
         <w:pStyle w:val="FirstParagraph"/>
       </w:pPr>
       <w:r>
-        <w:t xml:space="preserve">GAMs that modeled willow availability in response to snow depth found that PTA behaved non-linearly in response to snow depth for all height classes (edf &gt; 2; Table 1). Low PTA decreased exponentially with snow, as expected, becoming 0% available at roughly 50 cm of snow, or the maximum height of the low twig category (edf = 6.6, P &lt; 0.001, R2 = 0.81). Medium twigs showed an inverted, quadratic response, increasing in availability up to 30 cm of snow, after which availability decreased until they became nearly 0% available after around 75 cm of snow (edf = 7.2, R2 = 0.36). High PTA was the most difficult to predict (R2 = 0.07). These branches were easily pushed down by snow, and then covered quickly as snow continued to accumulate. As snow melted, they would become temporarily available for a few days before springing back to &gt; 1 m when enough snow melted (edf = 8.4). As a result, high twigs rarely surpassed 50% in availability.</w:t>
+        <w:t xml:space="preserve">GAMs that modeled willow availability in response to snow depth found that PTA behaved non-linearly in response to snow depth for all height classes (edf &gt; 2; Table 1). Low PTA decreased exponentially with snow, as expected, becoming 0% available at roughly 50 cm of snow, or the maximum height of the low twig category (edf = 6.6, P &lt; 0.001, R2 = 0.81). Medium twigs showed an inverted, quadratic response, increasing in availability up to 50% at 30 cm of snow, after which availability decreased until they became nearly 0% available after around 75 cm of snow (edf = 7.2, R2 = 0.36). High PTA was the most difficult to predict (R2 = 0.07). These branches were easily pushed down by snow, and then covered quickly as snow continued to accumulate. As snow melted, they would become temporarily available for a few days before springing back to &gt; 1 m when enough snow melted (edf = 8.4). As a result, high twigs rarely surpassed 50% in availability.</w:t>
       </w:r>
     </w:p>
     <w:p>
@@ -72,7 +72,7 @@
         <w:pStyle w:val="BodyText"/>
       </w:pPr>
       <w:r>
-        <w:t xml:space="preserve">After we converted predictions for PTAs to total available biomass (g/m2), our findings matched our predictions. We found that from zero to 90 cm of snow, the total biomass of willow available to hares decreased from 5.3 to 1.7 g/m2. However, this trend was very non-linear; available biomass peaked at mid ranges of snow, as we predicted. Specifically, we found that as snow increased from 0 to 10 cm available biomass increased by 44.5% of what was available pre-snow, up to 1.7g/m2. Available biomass remained high until 30 cm after which it declined steadily until the maxmimum snow depth.</w:t>
+        <w:t xml:space="preserve">After we converted predictions for PTAs to total available biomass (g/m2), our findings matched our predictions. We found that from zero to 90 cm of snow, the total biomass of willow available to hares decreased 68%, from 5.3 to 1.7 g/m2. However, this trend was very non-linear; available biomass peaked at mid ranges of snow, as we predicted. Specifically, we found that as snow increased from 0 to 10 cm available biomass increased by 44.5% of what was available pre-snow, up to 1.7g/m2. Available biomass remained high until 30 cm after which it declined steadily until the maxmimum snow depth.</w:t>
       </w:r>
     </w:p>
     <w:bookmarkEnd w:id="21"/>

</xml_diff>